<commit_message>
popravljena dokumentacija ob 3. sprintu
</commit_message>
<xml_diff>
--- a/Dokumentacija/03_Sprint_3_dokumentacija/03_Porocilo_o_napredku.docx
+++ b/Dokumentacija/03_Sprint_3_dokumentacija/03_Porocilo_o_napredku.docx
@@ -1133,7 +1133,7 @@
               <w:kern w:val="2"/>
               <w:sz w:val="24"/>
               <w:szCs w:val="24"/>
-              <w:lang w:val="en-SI"/>
+              <w:lang/>
               <w14:ligatures w14:val="standardContextual"/>
             </w:rPr>
           </w:pPr>
@@ -1242,7 +1242,7 @@
               <w:kern w:val="2"/>
               <w:sz w:val="24"/>
               <w:szCs w:val="24"/>
-              <w:lang w:val="en-SI"/>
+              <w:lang/>
               <w14:ligatures w14:val="standardContextual"/>
             </w:rPr>
           </w:pPr>
@@ -1318,7 +1318,7 @@
               <w:kern w:val="2"/>
               <w:sz w:val="24"/>
               <w:szCs w:val="24"/>
-              <w:lang w:val="en-SI"/>
+              <w:lang/>
               <w14:ligatures w14:val="standardContextual"/>
             </w:rPr>
           </w:pPr>
@@ -1394,7 +1394,7 @@
               <w:kern w:val="2"/>
               <w:sz w:val="24"/>
               <w:szCs w:val="24"/>
-              <w:lang w:val="en-SI"/>
+              <w:lang/>
               <w14:ligatures w14:val="standardContextual"/>
             </w:rPr>
           </w:pPr>
@@ -1470,7 +1470,7 @@
               <w:kern w:val="2"/>
               <w:sz w:val="24"/>
               <w:szCs w:val="24"/>
-              <w:lang w:val="en-SI"/>
+              <w:lang/>
               <w14:ligatures w14:val="standardContextual"/>
             </w:rPr>
           </w:pPr>
@@ -1546,7 +1546,7 @@
               <w:kern w:val="2"/>
               <w:sz w:val="24"/>
               <w:szCs w:val="24"/>
-              <w:lang w:val="en-SI"/>
+              <w:lang/>
               <w14:ligatures w14:val="standardContextual"/>
             </w:rPr>
           </w:pPr>
@@ -1622,7 +1622,7 @@
               <w:kern w:val="2"/>
               <w:sz w:val="24"/>
               <w:szCs w:val="24"/>
-              <w:lang w:val="en-SI"/>
+              <w:lang/>
               <w14:ligatures w14:val="standardContextual"/>
             </w:rPr>
           </w:pPr>
@@ -1698,7 +1698,7 @@
               <w:kern w:val="2"/>
               <w:sz w:val="24"/>
               <w:szCs w:val="24"/>
-              <w:lang w:val="en-SI"/>
+              <w:lang/>
               <w14:ligatures w14:val="standardContextual"/>
             </w:rPr>
           </w:pPr>
@@ -1774,7 +1774,7 @@
               <w:kern w:val="2"/>
               <w:sz w:val="24"/>
               <w:szCs w:val="24"/>
-              <w:lang w:val="en-SI"/>
+              <w:lang/>
               <w14:ligatures w14:val="standardContextual"/>
             </w:rPr>
           </w:pPr>
@@ -1850,7 +1850,7 @@
               <w:kern w:val="2"/>
               <w:sz w:val="24"/>
               <w:szCs w:val="24"/>
-              <w:lang w:val="en-SI"/>
+              <w:lang/>
               <w14:ligatures w14:val="standardContextual"/>
             </w:rPr>
           </w:pPr>
@@ -1926,7 +1926,7 @@
               <w:kern w:val="2"/>
               <w:sz w:val="24"/>
               <w:szCs w:val="24"/>
-              <w:lang w:val="en-SI"/>
+              <w:lang/>
               <w14:ligatures w14:val="standardContextual"/>
             </w:rPr>
           </w:pPr>
@@ -2082,16 +2082,7 @@
         <w:jc w:val="center"/>
       </w:pPr>
     </w:p>
-    <w:p>
-      <w:pPr>
-        <w:jc w:val="center"/>
-      </w:pPr>
-    </w:p>
-    <w:p>
-      <w:pPr>
-        <w:jc w:val="center"/>
-      </w:pPr>
-    </w:p>
+    <w:p/>
     <w:p>
       <w:pPr>
         <w:pStyle w:val="Heading1"/>
@@ -2111,6 +2102,7 @@
         <w:rPr>
           <w:color w:val="4F81BD" w:themeColor="accent1"/>
         </w:rPr>
+        <w:lastRenderedPageBreak/>
         <w:t>POROČILO OB KONCU SPRINT</w:t>
       </w:r>
       <w:r>
@@ -2133,6 +2125,7 @@
       </w:r>
       <w:bookmarkEnd w:id="0"/>
     </w:p>
+    <w:p/>
     <w:p>
       <w:pPr>
         <w:spacing w:line="360" w:lineRule="auto"/>
@@ -2160,7 +2153,7 @@
         <w:t xml:space="preserve"> do konca </w:t>
       </w:r>
       <w:r>
-        <w:t>drugega</w:t>
+        <w:t>tretjega</w:t>
       </w:r>
       <w:r>
         <w:t xml:space="preserve"> sprinta</w:t>
@@ -2189,12 +2182,6 @@
     </w:p>
     <w:p>
       <w:pPr>
-        <w:spacing w:line="360" w:lineRule="auto"/>
-        <w:jc w:val="both"/>
-      </w:pPr>
-    </w:p>
-    <w:p>
-      <w:pPr>
         <w:pStyle w:val="Heading2"/>
         <w:numPr>
           <w:ilvl w:val="0"/>
@@ -2206,22 +2193,111 @@
           <w:color w:val="4F81BD" w:themeColor="accent1"/>
         </w:rPr>
       </w:pPr>
-      <w:bookmarkStart w:id="1" w:name="_Toc199706692"/>
+      <w:bookmarkStart w:id="1" w:name="_Toc199706694"/>
       <w:r>
         <w:rPr>
           <w:color w:val="4F81BD" w:themeColor="accent1"/>
         </w:rPr>
-        <w:t>Implementacija strani 404</w:t>
+        <w:t>Optimizacija prikaza porabe</w:t>
       </w:r>
       <w:bookmarkEnd w:id="1"/>
     </w:p>
     <w:p>
+      <w:pPr>
+        <w:jc w:val="both"/>
+      </w:pPr>
       <w:r>
-        <w:t>Z ekipo smo implementirali stran 404, oz. stran ni najedno.</w:t>
+        <w:t xml:space="preserve">Komponento prikaz porabe smo optimizirali na način, da bolj </w:t>
+      </w:r>
+      <w:r>
+        <w:t>p</w:t>
+      </w:r>
+      <w:r>
+        <w:t>regledno prikaže podatke. Uporabniku se izpišejo tudi osn</w:t>
+      </w:r>
+      <w:r>
+        <w:t>o</w:t>
+      </w:r>
+      <w:r>
+        <w:t>vni statistični podatki za izbran mesec ter pametna priporočila glede na njegovo porabo za ta mesec. Prikaz sedaj ne vsebuje negativnih vrednosti, vendar se te prikažejo kot NETO pridelana energija.</w:t>
       </w:r>
     </w:p>
-    <w:p/>
-    <w:p/>
+    <w:p>
+      <w:pPr>
+        <w:jc w:val="center"/>
+      </w:pPr>
+      <w:r>
+        <w:rPr>
+          <w:noProof/>
+        </w:rPr>
+        <w:drawing>
+          <wp:inline distT="0" distB="0" distL="0" distR="0" wp14:anchorId="609E0442" wp14:editId="6E8A5AC8">
+            <wp:extent cx="2845299" cy="2934586"/>
+            <wp:effectExtent l="0" t="0" r="0" b="0"/>
+            <wp:docPr id="205850385" name="Picture 10" descr="A screenshot of a graph&#10;&#10;AI-generated content may be incorrect."/>
+            <wp:cNvGraphicFramePr>
+              <a:graphicFrameLocks xmlns:a="http://schemas.openxmlformats.org/drawingml/2006/main" noChangeAspect="1"/>
+            </wp:cNvGraphicFramePr>
+            <a:graphic xmlns:a="http://schemas.openxmlformats.org/drawingml/2006/main">
+              <a:graphicData uri="http://schemas.openxmlformats.org/drawingml/2006/picture">
+                <pic:pic xmlns:pic="http://schemas.openxmlformats.org/drawingml/2006/picture">
+                  <pic:nvPicPr>
+                    <pic:cNvPr id="205850385" name="Picture 10" descr="A screenshot of a graph&#10;&#10;AI-generated content may be incorrect."/>
+                    <pic:cNvPicPr/>
+                  </pic:nvPicPr>
+                  <pic:blipFill>
+                    <a:blip r:embed="rId12" cstate="print">
+                      <a:extLst>
+                        <a:ext uri="{28A0092B-C50C-407E-A947-70E740481C1C}">
+                          <a14:useLocalDpi xmlns:a14="http://schemas.microsoft.com/office/drawing/2010/main" val="0"/>
+                        </a:ext>
+                      </a:extLst>
+                    </a:blip>
+                    <a:stretch>
+                      <a:fillRect/>
+                    </a:stretch>
+                  </pic:blipFill>
+                  <pic:spPr>
+                    <a:xfrm>
+                      <a:off x="0" y="0"/>
+                      <a:ext cx="2920195" cy="3011832"/>
+                    </a:xfrm>
+                    <a:prstGeom prst="rect">
+                      <a:avLst/>
+                    </a:prstGeom>
+                  </pic:spPr>
+                </pic:pic>
+              </a:graphicData>
+            </a:graphic>
+          </wp:inline>
+        </w:drawing>
+      </w:r>
+    </w:p>
+    <w:p>
+      <w:pPr>
+        <w:jc w:val="center"/>
+        <w:rPr>
+          <w:i/>
+          <w:iCs/>
+          <w:sz w:val="22"/>
+          <w:szCs w:val="22"/>
+        </w:rPr>
+      </w:pPr>
+      <w:r>
+        <w:rPr>
+          <w:i/>
+          <w:iCs/>
+          <w:sz w:val="22"/>
+          <w:szCs w:val="22"/>
+        </w:rPr>
+        <w:t>Slika: Prikaz mesečne porabe</w:t>
+      </w:r>
+    </w:p>
+    <w:p>
+      <w:pPr>
+        <w:jc w:val="both"/>
+      </w:pPr>
+    </w:p>
     <w:p>
       <w:pPr>
         <w:pStyle w:val="Heading2"/>
@@ -2235,27 +2311,109 @@
           <w:color w:val="4F81BD" w:themeColor="accent1"/>
         </w:rPr>
       </w:pPr>
-      <w:bookmarkStart w:id="2" w:name="_Toc199706693"/>
+      <w:bookmarkStart w:id="2" w:name="_Toc199706696"/>
       <w:r>
         <w:rPr>
           <w:color w:val="4F81BD" w:themeColor="accent1"/>
         </w:rPr>
-        <w:t xml:space="preserve">Implementacija strani </w:t>
-      </w:r>
-      <w:r>
-        <w:rPr>
-          <w:color w:val="4F81BD" w:themeColor="accent1"/>
-        </w:rPr>
-        <w:t>o nas</w:t>
+        <w:t>Implementacija strani razlaga računa</w:t>
       </w:r>
       <w:bookmarkEnd w:id="2"/>
     </w:p>
     <w:p>
+      <w:pPr>
+        <w:jc w:val="both"/>
+      </w:pPr>
       <w:r>
-        <w:t>Implementirali smo stran »O nas« kjer je na kratko predstavljena naša aplikacija in njene glavne funkcionalnosti.</w:t>
+        <w:t xml:space="preserve">Implementirali smo stran, na kateri se uporabniku </w:t>
+      </w:r>
+      <w:r>
+        <w:t>pojasni</w:t>
+      </w:r>
+      <w:r>
+        <w:t xml:space="preserve"> njegov izbran in vnesen račun. Stran uporabniku poda glavne informacije o podatkih na računu, kako se </w:t>
+      </w:r>
+      <w:r>
+        <w:t xml:space="preserve">računajo vrednosti na njem </w:t>
+      </w:r>
+      <w:r>
+        <w:t>ipd</w:t>
+      </w:r>
+      <w:r>
+        <w:t xml:space="preserve">. </w:t>
       </w:r>
     </w:p>
-    <w:p/>
+    <w:p>
+      <w:pPr>
+        <w:jc w:val="center"/>
+      </w:pPr>
+      <w:r>
+        <w:rPr>
+          <w:noProof/>
+        </w:rPr>
+        <w:drawing>
+          <wp:inline distT="0" distB="0" distL="0" distR="0" wp14:anchorId="232CE035" wp14:editId="293843B6">
+            <wp:extent cx="3038218" cy="2551814"/>
+            <wp:effectExtent l="0" t="0" r="0" b="1270"/>
+            <wp:docPr id="1456126855" name="Picture 9" descr="A screenshot of a computer&#10;&#10;AI-generated content may be incorrect."/>
+            <wp:cNvGraphicFramePr>
+              <a:graphicFrameLocks xmlns:a="http://schemas.openxmlformats.org/drawingml/2006/main" noChangeAspect="1"/>
+            </wp:cNvGraphicFramePr>
+            <a:graphic xmlns:a="http://schemas.openxmlformats.org/drawingml/2006/main">
+              <a:graphicData uri="http://schemas.openxmlformats.org/drawingml/2006/picture">
+                <pic:pic xmlns:pic="http://schemas.openxmlformats.org/drawingml/2006/picture">
+                  <pic:nvPicPr>
+                    <pic:cNvPr id="1456126855" name="Picture 9" descr="A screenshot of a computer&#10;&#10;AI-generated content may be incorrect."/>
+                    <pic:cNvPicPr/>
+                  </pic:nvPicPr>
+                  <pic:blipFill>
+                    <a:blip r:embed="rId13" cstate="print">
+                      <a:extLst>
+                        <a:ext uri="{28A0092B-C50C-407E-A947-70E740481C1C}">
+                          <a14:useLocalDpi xmlns:a14="http://schemas.microsoft.com/office/drawing/2010/main" val="0"/>
+                        </a:ext>
+                      </a:extLst>
+                    </a:blip>
+                    <a:stretch>
+                      <a:fillRect/>
+                    </a:stretch>
+                  </pic:blipFill>
+                  <pic:spPr>
+                    <a:xfrm>
+                      <a:off x="0" y="0"/>
+                      <a:ext cx="3140528" cy="2637745"/>
+                    </a:xfrm>
+                    <a:prstGeom prst="rect">
+                      <a:avLst/>
+                    </a:prstGeom>
+                  </pic:spPr>
+                </pic:pic>
+              </a:graphicData>
+            </a:graphic>
+          </wp:inline>
+        </w:drawing>
+      </w:r>
+    </w:p>
+    <w:p>
+      <w:pPr>
+        <w:jc w:val="center"/>
+        <w:rPr>
+          <w:i/>
+          <w:iCs/>
+          <w:sz w:val="22"/>
+          <w:szCs w:val="22"/>
+        </w:rPr>
+      </w:pPr>
+      <w:r>
+        <w:rPr>
+          <w:i/>
+          <w:iCs/>
+          <w:sz w:val="22"/>
+          <w:szCs w:val="22"/>
+        </w:rPr>
+        <w:t>Slika: Razlaga računa</w:t>
+      </w:r>
+    </w:p>
     <w:p>
       <w:pPr>
         <w:pStyle w:val="Heading2"/>
@@ -2269,21 +2427,130 @@
           <w:color w:val="4F81BD" w:themeColor="accent1"/>
         </w:rPr>
       </w:pPr>
-      <w:bookmarkStart w:id="3" w:name="_Toc199706694"/>
+      <w:bookmarkStart w:id="3" w:name="_Toc199706697"/>
       <w:r>
         <w:rPr>
           <w:color w:val="4F81BD" w:themeColor="accent1"/>
         </w:rPr>
-        <w:t>Optimizacija prikaza porabe</w:t>
+        <w:lastRenderedPageBreak/>
+        <w:t>Implementacija nalaganje računa</w:t>
       </w:r>
       <w:bookmarkEnd w:id="3"/>
     </w:p>
     <w:p>
+      <w:pPr>
+        <w:jc w:val="both"/>
+      </w:pPr>
       <w:r>
-        <w:t>Komponento prikaz porabe smo optimizirali na način, da sedaj lepše in bolj regledno prikaže podatke. Uporabniku se izpišejo tudi osnvni statistični podatki za izbran mesec ter pametna priporočila glede na njegovo porabo za ta mesec. Prikaz sedaj ne vsebuje negativnih vrednosti, vendar se te prikažejo kot NETO pridelana energija.</w:t>
+        <w:t xml:space="preserve">Komponento za nalaganje računa smo povezali z našim zaledjem, tako da je </w:t>
+      </w:r>
+      <w:r>
+        <w:t>sedaj</w:t>
+      </w:r>
+      <w:r>
+        <w:t xml:space="preserve"> mogoče naložiti </w:t>
+      </w:r>
+      <w:r>
+        <w:t xml:space="preserve">informacije iz </w:t>
+      </w:r>
+      <w:r>
+        <w:t>račun</w:t>
+      </w:r>
+      <w:r>
+        <w:t>ov</w:t>
+      </w:r>
+      <w:r>
+        <w:t xml:space="preserve"> </w:t>
+      </w:r>
+      <w:r>
+        <w:t>na</w:t>
+      </w:r>
+      <w:r>
+        <w:t xml:space="preserve"> </w:t>
+      </w:r>
+      <w:r>
+        <w:t xml:space="preserve">svoj </w:t>
+      </w:r>
+      <w:r>
+        <w:t>profil.</w:t>
       </w:r>
     </w:p>
-    <w:p/>
+    <w:p>
+      <w:pPr>
+        <w:jc w:val="center"/>
+      </w:pPr>
+      <w:r>
+        <w:rPr>
+          <w:noProof/>
+        </w:rPr>
+        <w:drawing>
+          <wp:inline distT="0" distB="0" distL="0" distR="0" wp14:anchorId="16DCED89" wp14:editId="37328C2C">
+            <wp:extent cx="3291870" cy="2802086"/>
+            <wp:effectExtent l="0" t="0" r="0" b="5080"/>
+            <wp:docPr id="453263176" name="Picture 8" descr="A screenshot of a computer&#10;&#10;AI-generated content may be incorrect."/>
+            <wp:cNvGraphicFramePr>
+              <a:graphicFrameLocks xmlns:a="http://schemas.openxmlformats.org/drawingml/2006/main" noChangeAspect="1"/>
+            </wp:cNvGraphicFramePr>
+            <a:graphic xmlns:a="http://schemas.openxmlformats.org/drawingml/2006/main">
+              <a:graphicData uri="http://schemas.openxmlformats.org/drawingml/2006/picture">
+                <pic:pic xmlns:pic="http://schemas.openxmlformats.org/drawingml/2006/picture">
+                  <pic:nvPicPr>
+                    <pic:cNvPr id="453263176" name="Picture 8" descr="A screenshot of a computer&#10;&#10;AI-generated content may be incorrect."/>
+                    <pic:cNvPicPr/>
+                  </pic:nvPicPr>
+                  <pic:blipFill>
+                    <a:blip r:embed="rId14" cstate="print">
+                      <a:extLst>
+                        <a:ext uri="{28A0092B-C50C-407E-A947-70E740481C1C}">
+                          <a14:useLocalDpi xmlns:a14="http://schemas.microsoft.com/office/drawing/2010/main" val="0"/>
+                        </a:ext>
+                      </a:extLst>
+                    </a:blip>
+                    <a:stretch>
+                      <a:fillRect/>
+                    </a:stretch>
+                  </pic:blipFill>
+                  <pic:spPr>
+                    <a:xfrm>
+                      <a:off x="0" y="0"/>
+                      <a:ext cx="3309954" cy="2817480"/>
+                    </a:xfrm>
+                    <a:prstGeom prst="rect">
+                      <a:avLst/>
+                    </a:prstGeom>
+                  </pic:spPr>
+                </pic:pic>
+              </a:graphicData>
+            </a:graphic>
+          </wp:inline>
+        </w:drawing>
+      </w:r>
+    </w:p>
+    <w:p>
+      <w:pPr>
+        <w:jc w:val="center"/>
+        <w:rPr>
+          <w:i/>
+          <w:iCs/>
+          <w:sz w:val="22"/>
+          <w:szCs w:val="22"/>
+        </w:rPr>
+      </w:pPr>
+      <w:r>
+        <w:rPr>
+          <w:i/>
+          <w:iCs/>
+          <w:sz w:val="22"/>
+          <w:szCs w:val="22"/>
+        </w:rPr>
+        <w:t>Slika: Nalaganje računa</w:t>
+      </w:r>
+    </w:p>
+    <w:p>
+      <w:pPr>
+        <w:jc w:val="both"/>
+      </w:pPr>
+    </w:p>
     <w:p>
       <w:pPr>
         <w:pStyle w:val="Heading2"/>
@@ -2297,21 +2564,58 @@
           <w:color w:val="4F81BD" w:themeColor="accent1"/>
         </w:rPr>
       </w:pPr>
-      <w:bookmarkStart w:id="4" w:name="_Toc199706695"/>
+      <w:bookmarkStart w:id="4" w:name="_Toc199706698"/>
       <w:r>
         <w:rPr>
           <w:color w:val="4F81BD" w:themeColor="accent1"/>
         </w:rPr>
-        <w:t>Urejanje izgleda strani</w:t>
+        <w:t>Implementacija vnosa dogovorjene moči</w:t>
       </w:r>
       <w:bookmarkEnd w:id="4"/>
     </w:p>
     <w:p>
+      <w:pPr>
+        <w:jc w:val="both"/>
+      </w:pPr>
       <w:r>
-        <w:t>Stran smo uredili, tako da smo odstranili vse nepotrebne komponente, ki so bile že od začetka vključene v teamplate katerega smo uporabili. Sedaj so na strani samo stvari ki so neposredno povezane z našimi funkcionalnostmi.</w:t>
+        <w:t xml:space="preserve">Uporabnik sedaj lahko ročno vnese svojo dogovorjeno moč za posamezni blok v mesecu, vnesene vrednosti pa se </w:t>
+      </w:r>
+      <w:r>
+        <w:t xml:space="preserve">avtomatsko </w:t>
+      </w:r>
+      <w:r>
+        <w:t>uporabij</w:t>
+      </w:r>
+      <w:r>
+        <w:t>o</w:t>
+      </w:r>
+      <w:r>
+        <w:t xml:space="preserve"> na strani simulacija porabe tako</w:t>
+      </w:r>
+      <w:r>
+        <w:t>,</w:t>
+      </w:r>
+      <w:r>
+        <w:t xml:space="preserve"> da </w:t>
+      </w:r>
+      <w:r>
+        <w:t>je</w:t>
+      </w:r>
+      <w:r>
+        <w:t xml:space="preserve"> funkcionalnost še bolj presonaliziran</w:t>
+      </w:r>
+      <w:r>
+        <w:t>a</w:t>
+      </w:r>
+      <w:r>
+        <w:t xml:space="preserve"> za uporabnika.</w:t>
       </w:r>
     </w:p>
-    <w:p/>
+    <w:p>
+      <w:pPr>
+        <w:jc w:val="both"/>
+      </w:pPr>
+    </w:p>
     <w:p>
       <w:pPr>
         <w:pStyle w:val="Heading2"/>
@@ -2325,30 +2629,28 @@
           <w:color w:val="4F81BD" w:themeColor="accent1"/>
         </w:rPr>
       </w:pPr>
-      <w:bookmarkStart w:id="5" w:name="_Toc199706696"/>
+      <w:bookmarkStart w:id="5" w:name="_Toc199706692"/>
       <w:r>
         <w:rPr>
           <w:color w:val="4F81BD" w:themeColor="accent1"/>
         </w:rPr>
-        <w:t xml:space="preserve">Implementacija strani </w:t>
-      </w:r>
-      <w:r>
-        <w:rPr>
-          <w:color w:val="4F81BD" w:themeColor="accent1"/>
-        </w:rPr>
-        <w:t>razlaga računa</w:t>
+        <w:t>Implementacija strani 404</w:t>
       </w:r>
       <w:bookmarkEnd w:id="5"/>
     </w:p>
     <w:p>
+      <w:pPr>
+        <w:jc w:val="both"/>
+      </w:pPr>
       <w:r>
-        <w:t xml:space="preserve">Implementirali smo stran, na kateri se uporabniku razloži njegov izbran in vnesen račun. Stran uporabniku poda glavne informacije o podatkih na računu, kako se </w:t>
-      </w:r>
-      <w:r>
-        <w:t xml:space="preserve">računajo vrednosti na njem itd. </w:t>
+        <w:t>Z ekipo smo implementirali stran 404, oz. stran ni najedno.</w:t>
       </w:r>
     </w:p>
-    <w:p/>
+    <w:p>
+      <w:pPr>
+        <w:jc w:val="both"/>
+      </w:pPr>
+    </w:p>
     <w:p>
       <w:pPr>
         <w:pStyle w:val="Heading2"/>
@@ -2362,27 +2664,29 @@
           <w:color w:val="4F81BD" w:themeColor="accent1"/>
         </w:rPr>
       </w:pPr>
-      <w:bookmarkStart w:id="6" w:name="_Toc199706697"/>
+      <w:bookmarkStart w:id="6" w:name="_Toc199706693"/>
       <w:r>
         <w:rPr>
           <w:color w:val="4F81BD" w:themeColor="accent1"/>
         </w:rPr>
-        <w:t xml:space="preserve">Implementacija </w:t>
-      </w:r>
-      <w:r>
-        <w:rPr>
-          <w:color w:val="4F81BD" w:themeColor="accent1"/>
-        </w:rPr>
-        <w:t>nalaganje računa</w:t>
+        <w:t>Implementacija strani o nas</w:t>
       </w:r>
       <w:bookmarkEnd w:id="6"/>
     </w:p>
     <w:p>
+      <w:pPr>
+        <w:jc w:val="both"/>
+      </w:pPr>
       <w:r>
-        <w:t>Komponento za nalaganje računa smo povezali z našim zaledjem, tako da je zdaj mogoče naložiti račun v svoj profil.</w:t>
+        <w:t>Implementirali smo stran »O nas« kjer je na kratko predstavljena naša aplikacija in njene glavne funkcionalnosti.</w:t>
       </w:r>
     </w:p>
-    <w:p/>
+    <w:p>
+      <w:pPr>
+        <w:spacing w:line="360" w:lineRule="auto"/>
+        <w:jc w:val="both"/>
+      </w:pPr>
+    </w:p>
     <w:p>
       <w:pPr>
         <w:pStyle w:val="Heading2"/>
@@ -2396,29 +2700,23 @@
           <w:color w:val="4F81BD" w:themeColor="accent1"/>
         </w:rPr>
       </w:pPr>
-      <w:bookmarkStart w:id="7" w:name="_Toc199706698"/>
+      <w:bookmarkStart w:id="7" w:name="_Toc199706695"/>
       <w:r>
         <w:rPr>
           <w:color w:val="4F81BD" w:themeColor="accent1"/>
         </w:rPr>
-        <w:t xml:space="preserve">Implementacija </w:t>
-      </w:r>
-      <w:r>
-        <w:rPr>
-          <w:color w:val="4F81BD" w:themeColor="accent1"/>
-        </w:rPr>
-        <w:t>vnosa dogovorjene moči</w:t>
+        <w:t>Urejanje izgleda strani</w:t>
       </w:r>
       <w:bookmarkEnd w:id="7"/>
     </w:p>
     <w:p>
+      <w:pPr>
+        <w:jc w:val="both"/>
+      </w:pPr>
       <w:r>
-        <w:t>Uporabnik sedaj lahko ročno vnese svojo dogovorjeno moč za posamezni blok v mesecu, vnesene vrednosti pa se uporabiju na strani simulacija porabe, tako da ta funkcionalnost še bolj presonalizirano deluje za uporabnika.</w:t>
+        <w:t>Stran smo uredili, tako da smo odstranili vse nepotrebne komponente, ki so bile že od začetka vključene v predlogo, katero smo uporabili. Sedaj so na strani samo stvari ki so neposredno povezane z našimi funkcionalnostmi, izgled je poenoten.</w:t>
       </w:r>
     </w:p>
-    <w:p/>
-    <w:p/>
-    <w:p/>
     <w:p>
       <w:pPr>
         <w:spacing w:line="360" w:lineRule="auto"/>
@@ -2443,22 +2741,123 @@
         <w:rPr>
           <w:color w:val="4F81BD" w:themeColor="accent1"/>
         </w:rPr>
-        <w:t xml:space="preserve">Implementacija </w:t>
-      </w:r>
-      <w:r>
-        <w:rPr>
-          <w:color w:val="4F81BD" w:themeColor="accent1"/>
-        </w:rPr>
-        <w:t>komponente za prikaz prekoračitev in priporočila</w:t>
+        <w:t>Implementacija komponente za prikaz prekoračitev in priporočila</w:t>
       </w:r>
       <w:bookmarkEnd w:id="8"/>
     </w:p>
     <w:p>
+      <w:pPr>
+        <w:jc w:val="both"/>
+      </w:pPr>
       <w:r>
-        <w:t>Implementirana je bila kompnenta, ki uporabniku prikaže njegove prekoračitve in največje dosežene moči za vsak blok v mesecu. Podatki se uporabniku prijazno prikažejo, da lahko lažje spremlja svoje vrhe porabe in prekoračitve za posamezne mesece. Implementirana je bila tudi logika, ki uporabniku priporoči oz. prikaže njegovo optimalno dogovorjeno moč – Uporabniku se sporoči ali je pametno, da se spremeni dogovorjeno moč za posamezen blok v mesecu, da ne bi plačal penalov. Prikaže se mu tudi njegova nova cena.</w:t>
+        <w:t xml:space="preserve">Implementirana je bila kompnenta, ki uporabniku prikaže njegove prekoračitve in največje dosežene moči za vsak blok v mesecu. Podatki se uporabniku prijazno prikažejo, da lahko lažje spremlja svoje </w:t>
+      </w:r>
+      <w:r>
+        <w:t>viške</w:t>
+      </w:r>
+      <w:r>
+        <w:t xml:space="preserve"> porabe in prekoračitve za posamezne mesece. Implementirana je bila tudi logika, ki uporabniku priporoč</w:t>
+      </w:r>
+      <w:r>
+        <w:t>a</w:t>
+      </w:r>
+      <w:r>
+        <w:t xml:space="preserve"> oz. prikaže njegovo optimalno dogovorjeno moč – Uporabniku </w:t>
+      </w:r>
+      <w:r>
+        <w:lastRenderedPageBreak/>
+        <w:t xml:space="preserve">se sporoči ali je pametno, da spremeni </w:t>
+      </w:r>
+      <w:r>
+        <w:t xml:space="preserve">svojo </w:t>
+      </w:r>
+      <w:r>
+        <w:t xml:space="preserve">dogovorjeno moč za posamezen blok v mesecu, da ne bi plačal </w:t>
+      </w:r>
+      <w:r>
+        <w:t xml:space="preserve">nepotrebnih </w:t>
+      </w:r>
+      <w:r>
+        <w:t xml:space="preserve">penalov. Prikaže se mu tudi njegova </w:t>
+      </w:r>
+      <w:r>
+        <w:t>optimalna</w:t>
+      </w:r>
+      <w:r>
+        <w:t xml:space="preserve"> cena.</w:t>
       </w:r>
     </w:p>
-    <w:p/>
+    <w:p>
+      <w:pPr>
+        <w:jc w:val="center"/>
+      </w:pPr>
+      <w:r>
+        <w:rPr>
+          <w:noProof/>
+        </w:rPr>
+        <w:drawing>
+          <wp:inline distT="0" distB="0" distL="0" distR="0" wp14:anchorId="2FD59F0F" wp14:editId="34799414">
+            <wp:extent cx="3408828" cy="3580012"/>
+            <wp:effectExtent l="0" t="0" r="0" b="1905"/>
+            <wp:docPr id="551733123" name="Picture 7" descr="A screenshot of a graph&#10;&#10;AI-generated content may be incorrect."/>
+            <wp:cNvGraphicFramePr>
+              <a:graphicFrameLocks xmlns:a="http://schemas.openxmlformats.org/drawingml/2006/main" noChangeAspect="1"/>
+            </wp:cNvGraphicFramePr>
+            <a:graphic xmlns:a="http://schemas.openxmlformats.org/drawingml/2006/main">
+              <a:graphicData uri="http://schemas.openxmlformats.org/drawingml/2006/picture">
+                <pic:pic xmlns:pic="http://schemas.openxmlformats.org/drawingml/2006/picture">
+                  <pic:nvPicPr>
+                    <pic:cNvPr id="551733123" name="Picture 7" descr="A screenshot of a graph&#10;&#10;AI-generated content may be incorrect."/>
+                    <pic:cNvPicPr/>
+                  </pic:nvPicPr>
+                  <pic:blipFill>
+                    <a:blip r:embed="rId15" cstate="print">
+                      <a:extLst>
+                        <a:ext uri="{28A0092B-C50C-407E-A947-70E740481C1C}">
+                          <a14:useLocalDpi xmlns:a14="http://schemas.microsoft.com/office/drawing/2010/main" val="0"/>
+                        </a:ext>
+                      </a:extLst>
+                    </a:blip>
+                    <a:stretch>
+                      <a:fillRect/>
+                    </a:stretch>
+                  </pic:blipFill>
+                  <pic:spPr>
+                    <a:xfrm>
+                      <a:off x="0" y="0"/>
+                      <a:ext cx="3426283" cy="3598344"/>
+                    </a:xfrm>
+                    <a:prstGeom prst="rect">
+                      <a:avLst/>
+                    </a:prstGeom>
+                  </pic:spPr>
+                </pic:pic>
+              </a:graphicData>
+            </a:graphic>
+          </wp:inline>
+        </w:drawing>
+      </w:r>
+    </w:p>
+    <w:p>
+      <w:pPr>
+        <w:jc w:val="center"/>
+        <w:rPr>
+          <w:i/>
+          <w:iCs/>
+          <w:sz w:val="22"/>
+          <w:szCs w:val="22"/>
+        </w:rPr>
+      </w:pPr>
+      <w:r>
+        <w:rPr>
+          <w:i/>
+          <w:iCs/>
+          <w:sz w:val="22"/>
+          <w:szCs w:val="22"/>
+        </w:rPr>
+        <w:t>Slika: Prekoračitve in optimalne cene</w:t>
+      </w:r>
+    </w:p>
     <w:p>
       <w:pPr>
         <w:pStyle w:val="Heading2"/>
@@ -2473,6 +2872,136 @@
         </w:rPr>
       </w:pPr>
       <w:bookmarkStart w:id="9" w:name="_Toc199706700"/>
+    </w:p>
+    <w:p>
+      <w:pPr>
+        <w:pStyle w:val="Heading2"/>
+        <w:numPr>
+          <w:ilvl w:val="0"/>
+          <w:numId w:val="0"/>
+        </w:numPr>
+        <w:ind w:left="576" w:hanging="576"/>
+        <w:jc w:val="both"/>
+        <w:rPr>
+          <w:color w:val="4F81BD" w:themeColor="accent1"/>
+        </w:rPr>
+      </w:pPr>
+      <w:r>
+        <w:rPr>
+          <w:color w:val="4F81BD" w:themeColor="accent1"/>
+        </w:rPr>
+        <w:t>Obračunavanje omrežnine</w:t>
+      </w:r>
+    </w:p>
+    <w:p>
+      <w:pPr>
+        <w:jc w:val="both"/>
+      </w:pPr>
+      <w:r>
+        <w:t xml:space="preserve">Pri podstrani za razlago obračuna omrežnine smo dodatno implementirali funkcijo, ki </w:t>
+      </w:r>
+      <w:r>
+        <w:t>avtomatsko zazna v katerem časovnem bloku je uporabnik. Na spletni strani se to dinamično prikaže z obrobo okoli ure. To omogoča uporabniku lažji pregled in razumevanje časovnih blokov.</w:t>
+      </w:r>
+    </w:p>
+    <w:p>
+      <w:pPr>
+        <w:jc w:val="center"/>
+      </w:pPr>
+      <w:r>
+        <w:rPr>
+          <w:noProof/>
+        </w:rPr>
+        <w:drawing>
+          <wp:inline distT="0" distB="0" distL="0" distR="0" wp14:anchorId="0F0988A6" wp14:editId="1646C829">
+            <wp:extent cx="4093535" cy="2633743"/>
+            <wp:effectExtent l="0" t="0" r="0" b="0"/>
+            <wp:docPr id="131491927" name="Picture 6" descr="A screenshot of a calendar&#10;&#10;AI-generated content may be incorrect."/>
+            <wp:cNvGraphicFramePr>
+              <a:graphicFrameLocks xmlns:a="http://schemas.openxmlformats.org/drawingml/2006/main" noChangeAspect="1"/>
+            </wp:cNvGraphicFramePr>
+            <a:graphic xmlns:a="http://schemas.openxmlformats.org/drawingml/2006/main">
+              <a:graphicData uri="http://schemas.openxmlformats.org/drawingml/2006/picture">
+                <pic:pic xmlns:pic="http://schemas.openxmlformats.org/drawingml/2006/picture">
+                  <pic:nvPicPr>
+                    <pic:cNvPr id="131491927" name="Picture 6" descr="A screenshot of a calendar&#10;&#10;AI-generated content may be incorrect."/>
+                    <pic:cNvPicPr/>
+                  </pic:nvPicPr>
+                  <pic:blipFill>
+                    <a:blip r:embed="rId16" cstate="print">
+                      <a:extLst>
+                        <a:ext uri="{28A0092B-C50C-407E-A947-70E740481C1C}">
+                          <a14:useLocalDpi xmlns:a14="http://schemas.microsoft.com/office/drawing/2010/main" val="0"/>
+                        </a:ext>
+                      </a:extLst>
+                    </a:blip>
+                    <a:stretch>
+                      <a:fillRect/>
+                    </a:stretch>
+                  </pic:blipFill>
+                  <pic:spPr>
+                    <a:xfrm>
+                      <a:off x="0" y="0"/>
+                      <a:ext cx="4125785" cy="2654492"/>
+                    </a:xfrm>
+                    <a:prstGeom prst="rect">
+                      <a:avLst/>
+                    </a:prstGeom>
+                  </pic:spPr>
+                </pic:pic>
+              </a:graphicData>
+            </a:graphic>
+          </wp:inline>
+        </w:drawing>
+      </w:r>
+    </w:p>
+    <w:p>
+      <w:pPr>
+        <w:jc w:val="center"/>
+        <w:rPr>
+          <w:i/>
+          <w:iCs/>
+          <w:sz w:val="22"/>
+          <w:szCs w:val="22"/>
+        </w:rPr>
+      </w:pPr>
+      <w:r>
+        <w:rPr>
+          <w:i/>
+          <w:iCs/>
+          <w:sz w:val="22"/>
+          <w:szCs w:val="22"/>
+        </w:rPr>
+        <w:t>Slika: Obračunavanje omrežnine</w:t>
+      </w:r>
+    </w:p>
+    <w:p>
+      <w:pPr>
+        <w:pStyle w:val="Heading2"/>
+        <w:numPr>
+          <w:ilvl w:val="0"/>
+          <w:numId w:val="0"/>
+        </w:numPr>
+        <w:ind w:left="576" w:hanging="576"/>
+        <w:jc w:val="both"/>
+        <w:rPr>
+          <w:color w:val="4F81BD" w:themeColor="accent1"/>
+        </w:rPr>
+      </w:pPr>
+    </w:p>
+    <w:p>
+      <w:pPr>
+        <w:pStyle w:val="Heading2"/>
+        <w:numPr>
+          <w:ilvl w:val="0"/>
+          <w:numId w:val="0"/>
+        </w:numPr>
+        <w:ind w:left="576" w:hanging="576"/>
+        <w:jc w:val="both"/>
+        <w:rPr>
+          <w:color w:val="4F81BD" w:themeColor="accent1"/>
+        </w:rPr>
+      </w:pPr>
       <w:r>
         <w:rPr>
           <w:color w:val="4F81BD" w:themeColor="accent1"/>
@@ -2482,20 +3011,39 @@
       <w:bookmarkEnd w:id="9"/>
     </w:p>
     <w:p>
+      <w:pPr>
+        <w:jc w:val="both"/>
+      </w:pPr>
       <w:r>
-        <w:t xml:space="preserve">Optimiziran je bil vnos v safari brskalnikih, saj vnos datuma pri nalaganju računa ni deloval pravilno. </w:t>
+        <w:t>Optimiziran je bil vnos</w:t>
       </w:r>
       <w:r>
-        <w:br/>
-        <w:t>Optimizirana je bila komponenta za prikaz porabe (Uporabniku bolj prijazno in razumljiv prikaz njegovih podatkov).</w:t>
+        <w:t xml:space="preserve"> podatkov</w:t>
       </w:r>
-    </w:p>
-    <w:p>
+      <w:r>
+        <w:t xml:space="preserve"> v </w:t>
+      </w:r>
+      <w:r>
+        <w:t>S</w:t>
+      </w:r>
+      <w:r>
+        <w:t>afari brskalnikih, saj vnos datuma pri nalaganju računa ni deloval</w:t>
+      </w:r>
+      <w:r>
+        <w:t xml:space="preserve"> </w:t>
+      </w:r>
+      <w:r>
+        <w:t>pravilno. Optimizirana je bila komponenta za prikaz porabe (Uporabniku bolj prijazno in razumljiv prikaz njegovih podatkov).</w:t>
+      </w:r>
+      <w:r>
+        <w:t xml:space="preserve"> </w:t>
+      </w:r>
       <w:r>
         <w:t>Optimizirano je bilo pridobivanje podatkov, na način da se pridobijo kot batch in ne vsak posebaj.</w:t>
       </w:r>
-    </w:p>
-    <w:p>
+      <w:r>
+        <w:t xml:space="preserve"> </w:t>
+      </w:r>
       <w:r>
         <w:t>Optimizirana so bila upozorila pri nalaganju podatkov.</w:t>
       </w:r>
@@ -2580,7 +3128,7 @@
       <w:r>
         <w:t xml:space="preserve"> YouTrack (</w:t>
       </w:r>
-      <w:hyperlink r:id="rId12" w:history="1">
+      <w:hyperlink r:id="rId17" w:history="1">
         <w:r>
           <w:rPr>
             <w:rStyle w:val="Hyperlink"/>
@@ -2605,7 +3153,7 @@
       </w:pPr>
     </w:p>
     <w:sectPr>
-      <w:footerReference w:type="default" r:id="rId13"/>
+      <w:footerReference w:type="default" r:id="rId18"/>
       <w:pgSz w:w="11906" w:h="16838" w:code="9"/>
       <w:pgMar w:top="1134" w:right="1134" w:bottom="1134" w:left="1134" w:header="1134" w:footer="0" w:gutter="0"/>
       <w:pgNumType w:start="0"/>

</xml_diff>